<commit_message>
add comments and renew function(Regression)
</commit_message>
<xml_diff>
--- a/helper/Function.docx
+++ b/helper/Function.docx
@@ -1,6 +1,6 @@
 
 <file path=word/document.xml><?xml version="1.0" encoding="utf-8"?>
-<w:document xmlns:wpc="http://schemas.microsoft.com/office/word/2010/wordprocessingCanvas" xmlns:cx="http://schemas.microsoft.com/office/drawing/2014/chartex" xmlns:cx1="http://schemas.microsoft.com/office/drawing/2015/9/8/chartex" xmlns:cx2="http://schemas.microsoft.com/office/drawing/2015/10/21/chartex" xmlns:cx3="http://schemas.microsoft.com/office/drawing/2016/5/9/chartex" xmlns:cx4="http://schemas.microsoft.com/office/drawing/2016/5/10/chartex" xmlns:cx5="http://schemas.microsoft.com/office/drawing/2016/5/11/chartex" xmlns:cx6="http://schemas.microsoft.com/office/drawing/2016/5/12/chartex" xmlns:cx7="http://schemas.microsoft.com/office/drawing/2016/5/13/chartex" xmlns:cx8="http://schemas.microsoft.com/office/drawing/2016/5/14/chartex" xmlns:mc="http://schemas.openxmlformats.org/markup-compatibility/2006" xmlns:aink="http://schemas.microsoft.com/office/drawing/2016/ink" xmlns:am3d="http://schemas.microsoft.com/office/drawing/2017/model3d" xmlns:o="urn:schemas-microsoft-com:office:office" xmlns:oel="http://schemas.microsoft.com/office/2019/extlst" xmlns:r="http://schemas.openxmlformats.org/officeDocument/2006/relationships" xmlns:m="http://schemas.openxmlformats.org/officeDocument/2006/math" xmlns:v="urn:schemas-microsoft-com:vml" xmlns:wp14="http://schemas.microsoft.com/office/word/2010/wordprocessingDrawing" xmlns:wp="http://schemas.openxmlformats.org/drawingml/2006/wordprocessingDrawing" xmlns:w10="urn:schemas-microsoft-com:office:word" xmlns:w="http://schemas.openxmlformats.org/wordprocessingml/2006/main" xmlns:w14="http://schemas.microsoft.com/office/word/2010/wordml" xmlns:w15="http://schemas.microsoft.com/office/word/2012/wordml" xmlns:w16cex="http://schemas.microsoft.com/office/word/2018/wordml/cex" xmlns:w16cid="http://schemas.microsoft.com/office/word/2016/wordml/cid" xmlns:w16="http://schemas.microsoft.com/office/word/2018/wordml" xmlns:w16sdtdh="http://schemas.microsoft.com/office/word/2020/wordml/sdtdatahash" xmlns:w16se="http://schemas.microsoft.com/office/word/2015/wordml/symex" xmlns:wpg="http://schemas.microsoft.com/office/word/2010/wordprocessingGroup" xmlns:wpi="http://schemas.microsoft.com/office/word/2010/wordprocessingInk" xmlns:wne="http://schemas.microsoft.com/office/word/2006/wordml" xmlns:wps="http://schemas.microsoft.com/office/word/2010/wordprocessingShape" mc:Ignorable="w14 w15 w16se w16cid w16 w16cex w16sdtdh wp14">
+<w:document xmlns:wpc="http://schemas.microsoft.com/office/word/2010/wordprocessingCanvas" xmlns:cx="http://schemas.microsoft.com/office/drawing/2014/chartex" xmlns:cx1="http://schemas.microsoft.com/office/drawing/2015/9/8/chartex" xmlns:cx2="http://schemas.microsoft.com/office/drawing/2015/10/21/chartex" xmlns:cx3="http://schemas.microsoft.com/office/drawing/2016/5/9/chartex" xmlns:cx4="http://schemas.microsoft.com/office/drawing/2016/5/10/chartex" xmlns:cx5="http://schemas.microsoft.com/office/drawing/2016/5/11/chartex" xmlns:cx6="http://schemas.microsoft.com/office/drawing/2016/5/12/chartex" xmlns:cx7="http://schemas.microsoft.com/office/drawing/2016/5/13/chartex" xmlns:cx8="http://schemas.microsoft.com/office/drawing/2016/5/14/chartex" xmlns:mc="http://schemas.openxmlformats.org/markup-compatibility/2006" xmlns:aink="http://schemas.microsoft.com/office/drawing/2016/ink" xmlns:am3d="http://schemas.microsoft.com/office/drawing/2017/model3d" xmlns:o="urn:schemas-microsoft-com:office:office" xmlns:oel="http://schemas.microsoft.com/office/2019/extlst" xmlns:r="http://schemas.openxmlformats.org/officeDocument/2006/relationships" xmlns:m="http://schemas.openxmlformats.org/officeDocument/2006/math" xmlns:v="urn:schemas-microsoft-com:vml" xmlns:wp14="http://schemas.microsoft.com/office/word/2010/wordprocessingDrawing" xmlns:wp="http://schemas.openxmlformats.org/drawingml/2006/wordprocessingDrawing" xmlns:w10="urn:schemas-microsoft-com:office:word" xmlns:w="http://schemas.openxmlformats.org/wordprocessingml/2006/main" xmlns:w14="http://schemas.microsoft.com/office/word/2010/wordml" xmlns:w15="http://schemas.microsoft.com/office/word/2012/wordml" xmlns:w16cex="http://schemas.microsoft.com/office/word/2018/wordml/cex" xmlns:w16cid="http://schemas.microsoft.com/office/word/2016/wordml/cid" xmlns:w16="http://schemas.microsoft.com/office/word/2018/wordml" xmlns:w16du="http://schemas.microsoft.com/office/word/2023/wordml/word16du" xmlns:w16sdtdh="http://schemas.microsoft.com/office/word/2020/wordml/sdtdatahash" xmlns:w16se="http://schemas.microsoft.com/office/word/2015/wordml/symex" xmlns:wpg="http://schemas.microsoft.com/office/word/2010/wordprocessingGroup" xmlns:wpi="http://schemas.microsoft.com/office/word/2010/wordprocessingInk" xmlns:wne="http://schemas.microsoft.com/office/word/2006/wordml" xmlns:wps="http://schemas.microsoft.com/office/word/2010/wordprocessingShape" mc:Ignorable="w14 w15 w16se w16cid w16 w16cex w16sdtdh w16du wp14">
   <w:body>
     <w:p>
       <w:pPr>
@@ -54,13 +54,13 @@
           <w:noProof/>
         </w:rPr>
         <w:drawing>
-          <wp:inline distT="0" distB="0" distL="0" distR="0" wp14:anchorId="0F7D306E" wp14:editId="18A047FF">
-            <wp:extent cx="5274310" cy="820420"/>
-            <wp:effectExtent l="0" t="0" r="2540" b="0"/>
-            <wp:docPr id="1248471628" name="图片 23">
+          <wp:inline distT="0" distB="0" distL="0" distR="0" wp14:anchorId="4BB0D2CC" wp14:editId="4C78DC97">
+            <wp:extent cx="5274310" cy="928370"/>
+            <wp:effectExtent l="0" t="0" r="2540" b="5080"/>
+            <wp:docPr id="9" name="图片 8">
               <a:extLst xmlns:a="http://schemas.openxmlformats.org/drawingml/2006/main">
                 <a:ext uri="{FF2B5EF4-FFF2-40B4-BE49-F238E27FC236}">
-                  <a16:creationId xmlns:a16="http://schemas.microsoft.com/office/drawing/2014/main" id="{4C591457-8B01-0F85-ECD7-BD7AEC961B6A}"/>
+                  <a16:creationId xmlns:a16="http://schemas.microsoft.com/office/drawing/2014/main" id="{6E8873A2-78DF-F8E4-2A4E-7BFA3A305560}"/>
                 </a:ext>
               </a:extLst>
             </wp:docPr>
@@ -71,10 +71,10 @@
               <a:graphicData uri="http://schemas.openxmlformats.org/drawingml/2006/picture">
                 <pic:pic xmlns:pic="http://schemas.openxmlformats.org/drawingml/2006/picture">
                   <pic:nvPicPr>
-                    <pic:cNvPr id="24" name="图片 23">
+                    <pic:cNvPr id="9" name="图片 8">
                       <a:extLst>
                         <a:ext uri="{FF2B5EF4-FFF2-40B4-BE49-F238E27FC236}">
-                          <a16:creationId xmlns:a16="http://schemas.microsoft.com/office/drawing/2014/main" id="{4C591457-8B01-0F85-ECD7-BD7AEC961B6A}"/>
+                          <a16:creationId xmlns:a16="http://schemas.microsoft.com/office/drawing/2014/main" id="{6E8873A2-78DF-F8E4-2A4E-7BFA3A305560}"/>
                         </a:ext>
                       </a:extLst>
                     </pic:cNvPr>
@@ -91,7 +91,7 @@
                   <pic:spPr>
                     <a:xfrm>
                       <a:off x="0" y="0"/>
-                      <a:ext cx="5274310" cy="820420"/>
+                      <a:ext cx="5274310" cy="928370"/>
                     </a:xfrm>
                     <a:prstGeom prst="rect">
                       <a:avLst/>
@@ -173,6 +173,11 @@
           <w:rFonts w:hint="eastAsia"/>
         </w:rPr>
         <w:t>Test will test the training model and visualize the results.</w:t>
+      </w:r>
+    </w:p>
+    <w:p>
+      <w:r>
+        <w:t>Regression will perform a formula regression of the maximum value of the variable using the radius and Angle of the bend.</w:t>
       </w:r>
     </w:p>
     <w:p>
@@ -299,6 +304,7 @@
           <w:i/>
           <w:iCs/>
         </w:rPr>
+        <w:lastRenderedPageBreak/>
         <w:t>LoadData</w:t>
       </w:r>
       <w:proofErr w:type="spellEnd"/>
@@ -372,7 +378,6 @@
           <w:i/>
           <w:iCs/>
         </w:rPr>
-        <w:lastRenderedPageBreak/>
         <w:t>Stress/Pressure:</w:t>
       </w:r>
       <w:r>
@@ -968,6 +973,7 @@
           <w:i/>
           <w:iCs/>
         </w:rPr>
+        <w:lastRenderedPageBreak/>
         <w:t>ReturnReadData</w:t>
       </w:r>
       <w:proofErr w:type="spellEnd"/>
@@ -1006,7 +1012,6 @@
         <w:rPr>
           <w:rFonts w:hint="eastAsia"/>
         </w:rPr>
-        <w:lastRenderedPageBreak/>
         <w:t xml:space="preserve">0.3 </w:t>
       </w:r>
       <w:proofErr w:type="spellStart"/>
@@ -1396,6 +1401,7 @@
           <w:i/>
           <w:iCs/>
         </w:rPr>
+        <w:lastRenderedPageBreak/>
         <w:t>ReturnReadData</w:t>
       </w:r>
       <w:proofErr w:type="spellEnd"/>
@@ -1434,7 +1440,6 @@
         <w:rPr>
           <w:rFonts w:hint="eastAsia"/>
         </w:rPr>
-        <w:lastRenderedPageBreak/>
         <w:t>0.4 Model</w:t>
       </w:r>
     </w:p>
@@ -1711,31 +1716,19 @@
         <w:t xml:space="preserve"> </w:t>
       </w:r>
       <w:r>
-        <w:t xml:space="preserve">Number of </w:t>
-      </w:r>
-      <w:proofErr w:type="gramStart"/>
-      <w:r>
-        <w:t>training</w:t>
-      </w:r>
-      <w:proofErr w:type="gramEnd"/>
-    </w:p>
-    <w:p>
-      <w:r>
-        <w:rPr>
-          <w:rFonts w:hint="eastAsia"/>
-        </w:rPr>
+        <w:t>Number of training</w:t>
+      </w:r>
+    </w:p>
+    <w:p>
+      <w:r>
+        <w:rPr>
+          <w:rFonts w:hint="eastAsia"/>
+        </w:rPr>
+        <w:lastRenderedPageBreak/>
         <w:t>(</w:t>
       </w:r>
       <w:r>
-        <w:t xml:space="preserve">For details about functions in each part, please refer to </w:t>
-      </w:r>
-      <w:proofErr w:type="gramStart"/>
-      <w:r>
-        <w:t>3.Model</w:t>
-      </w:r>
-      <w:proofErr w:type="gramEnd"/>
-      <w:r>
-        <w:t xml:space="preserve"> building</w:t>
+        <w:t>For details about functions in each part, please refer to 3.Model building</w:t>
       </w:r>
       <w:r>
         <w:rPr>
@@ -1749,7 +1742,6 @@
         <w:rPr>
           <w:rFonts w:hint="eastAsia"/>
         </w:rPr>
-        <w:lastRenderedPageBreak/>
         <w:t>------------------------------------------------------------</w:t>
       </w:r>
     </w:p>
@@ -2159,7 +2151,361 @@
         <w:t xml:space="preserve"> framework for slice location selection.</w:t>
       </w:r>
     </w:p>
-    <w:p/>
+    <w:p>
+      <w:pPr>
+        <w:pStyle w:val="2"/>
+      </w:pPr>
+      <w:r>
+        <w:rPr>
+          <w:rFonts w:hint="eastAsia"/>
+        </w:rPr>
+        <w:lastRenderedPageBreak/>
+        <w:t>0.6 Regression</w:t>
+      </w:r>
+    </w:p>
+    <w:p>
+      <w:r>
+        <w:rPr>
+          <w:noProof/>
+        </w:rPr>
+        <w:drawing>
+          <wp:inline distT="0" distB="0" distL="0" distR="0" wp14:anchorId="4903F5BD" wp14:editId="65739F40">
+            <wp:extent cx="5274310" cy="3274695"/>
+            <wp:effectExtent l="0" t="0" r="2540" b="1905"/>
+            <wp:docPr id="726233561" name="图片 1"/>
+            <wp:cNvGraphicFramePr>
+              <a:graphicFrameLocks xmlns:a="http://schemas.openxmlformats.org/drawingml/2006/main" noChangeAspect="1"/>
+            </wp:cNvGraphicFramePr>
+            <a:graphic xmlns:a="http://schemas.openxmlformats.org/drawingml/2006/main">
+              <a:graphicData uri="http://schemas.openxmlformats.org/drawingml/2006/picture">
+                <pic:pic xmlns:pic="http://schemas.openxmlformats.org/drawingml/2006/picture">
+                  <pic:nvPicPr>
+                    <pic:cNvPr id="726233561" name=""/>
+                    <pic:cNvPicPr/>
+                  </pic:nvPicPr>
+                  <pic:blipFill>
+                    <a:blip r:embed="rId11"/>
+                    <a:stretch>
+                      <a:fillRect/>
+                    </a:stretch>
+                  </pic:blipFill>
+                  <pic:spPr>
+                    <a:xfrm>
+                      <a:off x="0" y="0"/>
+                      <a:ext cx="5274310" cy="3274695"/>
+                    </a:xfrm>
+                    <a:prstGeom prst="rect">
+                      <a:avLst/>
+                    </a:prstGeom>
+                  </pic:spPr>
+                </pic:pic>
+              </a:graphicData>
+            </a:graphic>
+          </wp:inline>
+        </w:drawing>
+      </w:r>
+    </w:p>
+    <w:p>
+      <w:r>
+        <w:rPr>
+          <w:rFonts w:hint="eastAsia"/>
+        </w:rPr>
+        <w:t xml:space="preserve">There are 2 functions. </w:t>
+      </w:r>
+      <w:r>
+        <w:t>The relationship between buttons and functions is as follows</w:t>
+      </w:r>
+      <w:r>
+        <w:rPr>
+          <w:rFonts w:hint="eastAsia"/>
+        </w:rPr>
+        <w:t xml:space="preserve"> (</w:t>
+      </w:r>
+      <w:r>
+        <w:rPr>
+          <w:i/>
+          <w:iCs/>
+        </w:rPr>
+        <w:t xml:space="preserve">Italics </w:t>
+      </w:r>
+      <w:r>
+        <w:t>represent buttons</w:t>
+      </w:r>
+      <w:r>
+        <w:rPr>
+          <w:rFonts w:hint="eastAsia"/>
+        </w:rPr>
+        <w:t>)</w:t>
+      </w:r>
+      <w:r>
+        <w:t>:</w:t>
+      </w:r>
+      <w:r>
+        <w:rPr>
+          <w:rFonts w:hint="eastAsia"/>
+        </w:rPr>
+        <w:t xml:space="preserve"> </w:t>
+      </w:r>
+    </w:p>
+    <w:p>
+      <w:r>
+        <w:rPr>
+          <w:i/>
+          <w:iCs/>
+        </w:rPr>
+        <w:t>Regression</w:t>
+      </w:r>
+      <w:r>
+        <w:rPr>
+          <w:rFonts w:hint="eastAsia"/>
+        </w:rPr>
+        <w:t xml:space="preserve">: </w:t>
+      </w:r>
+      <w:r>
+        <w:t>Back-end function</w:t>
+      </w:r>
+      <w:r>
+        <w:rPr>
+          <w:rFonts w:hint="eastAsia"/>
+        </w:rPr>
+        <w:t xml:space="preserve">, </w:t>
+      </w:r>
+      <w:r>
+        <w:t>"</w:t>
+      </w:r>
+      <w:r>
+        <w:t>Regression</w:t>
+      </w:r>
+      <w:r>
+        <w:t>"</w:t>
+      </w:r>
+      <w:r>
+        <w:rPr>
+          <w:rFonts w:hint="eastAsia"/>
+        </w:rPr>
+        <w:t>,</w:t>
+      </w:r>
+      <w:r>
+        <w:t xml:space="preserve"> </w:t>
+      </w:r>
+      <w:r>
+        <w:t xml:space="preserve">Select the folder and perform polynomial regression on the data in the folder. The folder name must be </w:t>
+      </w:r>
+      <w:proofErr w:type="spellStart"/>
+      <w:r>
+        <w:t>Variable_Radius_Degree</w:t>
+      </w:r>
+      <w:proofErr w:type="spellEnd"/>
+      <w:r>
+        <w:t>. The Degree of the regression polynomial is determined by the interface degree.</w:t>
+      </w:r>
+    </w:p>
+    <w:p>
+      <w:r>
+        <w:rPr>
+          <w:i/>
+          <w:iCs/>
+        </w:rPr>
+        <w:t>Compute</w:t>
+      </w:r>
+      <w:r>
+        <w:rPr>
+          <w:rFonts w:hint="eastAsia"/>
+        </w:rPr>
+        <w:t xml:space="preserve">: </w:t>
+      </w:r>
+      <w:r>
+        <w:t>Back-end function</w:t>
+      </w:r>
+      <w:r>
+        <w:rPr>
+          <w:rFonts w:hint="eastAsia"/>
+        </w:rPr>
+        <w:t xml:space="preserve">, </w:t>
+      </w:r>
+      <w:r>
+        <w:t>"</w:t>
+      </w:r>
+      <w:proofErr w:type="spellStart"/>
+      <w:r>
+        <w:t>ComputeR</w:t>
+      </w:r>
+      <w:proofErr w:type="spellEnd"/>
+      <w:r>
+        <w:t>"</w:t>
+      </w:r>
+      <w:r>
+        <w:rPr>
+          <w:rFonts w:hint="eastAsia"/>
+        </w:rPr>
+        <w:t xml:space="preserve">, </w:t>
+      </w:r>
+      <w:r>
+        <w:t>Calculate the maximum value of the variable under the new radius and Angle by the regression polynomial</w:t>
+      </w:r>
+      <w:r>
+        <w:t>.</w:t>
+      </w:r>
+    </w:p>
+    <w:p>
+      <w:r>
+        <w:rPr>
+          <w:rFonts w:hint="eastAsia"/>
+        </w:rPr>
+        <w:t>-------------------------------------------------------</w:t>
+      </w:r>
+    </w:p>
+    <w:p>
+      <w:proofErr w:type="spellStart"/>
+      <w:r>
+        <w:rPr>
+          <w:rFonts w:hint="eastAsia"/>
+          <w:i/>
+          <w:iCs/>
+        </w:rPr>
+        <w:t>Raduis</w:t>
+      </w:r>
+      <w:proofErr w:type="spellEnd"/>
+      <w:r>
+        <w:rPr>
+          <w:rFonts w:hint="eastAsia"/>
+          <w:i/>
+          <w:iCs/>
+        </w:rPr>
+        <w:t xml:space="preserve"> </w:t>
+      </w:r>
+      <w:r>
+        <w:rPr>
+          <w:i/>
+          <w:iCs/>
+        </w:rPr>
+        <w:t>–</w:t>
+      </w:r>
+      <w:r>
+        <w:rPr>
+          <w:rFonts w:hint="eastAsia"/>
+          <w:i/>
+          <w:iCs/>
+        </w:rPr>
+        <w:t xml:space="preserve"> Multiple of diameter</w:t>
+      </w:r>
+      <w:r>
+        <w:rPr>
+          <w:rFonts w:hint="eastAsia"/>
+          <w:i/>
+          <w:iCs/>
+        </w:rPr>
+        <w:t>:</w:t>
+      </w:r>
+      <w:r>
+        <w:rPr>
+          <w:rFonts w:hint="eastAsia"/>
+        </w:rPr>
+        <w:t xml:space="preserve"> </w:t>
+      </w:r>
+      <w:r>
+        <w:t>The radius of the bend is expressed as a multiple of the diameter of the pipe</w:t>
+      </w:r>
+    </w:p>
+    <w:p>
+      <w:r>
+        <w:rPr>
+          <w:rFonts w:hint="eastAsia"/>
+          <w:i/>
+          <w:iCs/>
+        </w:rPr>
+        <w:t>Angle of bend</w:t>
+      </w:r>
+      <w:r>
+        <w:rPr>
+          <w:rFonts w:hint="eastAsia"/>
+          <w:i/>
+          <w:iCs/>
+        </w:rPr>
+        <w:t>:</w:t>
+      </w:r>
+      <w:r>
+        <w:rPr>
+          <w:rFonts w:hint="eastAsia"/>
+        </w:rPr>
+        <w:t xml:space="preserve"> </w:t>
+      </w:r>
+      <w:r>
+        <w:t>The maximum Angle of the bend</w:t>
+      </w:r>
+    </w:p>
+    <w:p>
+      <w:proofErr w:type="spellStart"/>
+      <w:r>
+        <w:rPr>
+          <w:rFonts w:hint="eastAsia"/>
+          <w:i/>
+          <w:iCs/>
+        </w:rPr>
+        <w:t>Eqution</w:t>
+      </w:r>
+      <w:proofErr w:type="spellEnd"/>
+      <w:r>
+        <w:rPr>
+          <w:rFonts w:hint="eastAsia"/>
+          <w:i/>
+          <w:iCs/>
+        </w:rPr>
+        <w:t xml:space="preserve"> degree</w:t>
+      </w:r>
+      <w:r>
+        <w:rPr>
+          <w:rFonts w:hint="eastAsia"/>
+          <w:i/>
+          <w:iCs/>
+        </w:rPr>
+        <w:t>:</w:t>
+      </w:r>
+      <w:r>
+        <w:rPr>
+          <w:rFonts w:hint="eastAsia"/>
+        </w:rPr>
+        <w:t xml:space="preserve"> </w:t>
+      </w:r>
+      <w:r>
+        <w:t>The highest degree of polynomial regression</w:t>
+      </w:r>
+      <w:r>
+        <w:rPr>
+          <w:rFonts w:hint="eastAsia"/>
+        </w:rPr>
+        <w:t>. (</w:t>
+      </w:r>
+      <w:r>
+        <w:rPr>
+          <w:i/>
+          <w:iCs/>
+        </w:rPr>
+        <w:t>Regression</w:t>
+      </w:r>
+      <w:r>
+        <w:rPr>
+          <w:rFonts w:hint="eastAsia"/>
+        </w:rPr>
+        <w:t>)</w:t>
+      </w:r>
+    </w:p>
+    <w:p>
+      <w:pPr>
+        <w:sectPr>
+          <w:pgSz w:w="11906" w:h="16838"/>
+          <w:pgMar w:top="1440" w:right="1800" w:bottom="1440" w:left="1800" w:header="851" w:footer="992" w:gutter="0"/>
+          <w:cols w:space="425"/>
+          <w:docGrid w:type="lines" w:linePitch="312"/>
+        </w:sectPr>
+      </w:pPr>
+      <w:r>
+        <w:rPr>
+          <w:rFonts w:hint="eastAsia"/>
+        </w:rPr>
+        <w:t>------------------------------------------------------------</w:t>
+      </w:r>
+    </w:p>
     <w:p>
       <w:pPr>
         <w:pStyle w:val="1"/>
@@ -2183,15 +2529,7 @@
     </w:p>
     <w:p>
       <w:r>
-        <w:t xml:space="preserve">This method is based on the properties of the normal distribution. The area within the horizontal axis interval (μ − 3 </w:t>
-      </w:r>
-      <w:proofErr w:type="gramStart"/>
-      <w:r>
-        <w:t>σ ,</w:t>
-      </w:r>
-      <w:proofErr w:type="gramEnd"/>
-      <w:r>
-        <w:t xml:space="preserve"> μ + 3 σ ) of a normal distribution is 99.730020%. If it does not obey the normal distribution, it can be described using the principal n times the standard deviation. The specific n is determined by the application scenario.</w:t>
+        <w:t>This method is based on the properties of the normal distribution. The area within the horizontal axis interval (μ − 3 σ , μ + 3 σ ) of a normal distribution is 99.730020%. If it does not obey the normal distribution, it can be described using the principal n times the standard deviation. The specific n is determined by the application scenario.</w:t>
       </w:r>
     </w:p>
     <w:p>
@@ -2219,10 +2557,10 @@
             <v:path o:extrusionok="f" gradientshapeok="t" o:connecttype="rect"/>
             <o:lock v:ext="edit" aspectratio="t"/>
           </v:shapetype>
-          <v:shape id="_x0000_i1025" type="#_x0000_t75" style="width:90pt;height:31.85pt" o:ole="">
-            <v:imagedata r:id="rId11" o:title=""/>
+          <v:shape id="_x0000_i1025" type="#_x0000_t75" style="width:90.25pt;height:31.9pt" o:ole="">
+            <v:imagedata r:id="rId12" o:title=""/>
           </v:shape>
-          <o:OLEObject Type="Embed" ProgID="Equation.DSMT4" ShapeID="_x0000_i1025" DrawAspect="Content" ObjectID="_1772347201" r:id="rId12"/>
+          <o:OLEObject Type="Embed" ProgID="Equation.DSMT4" ShapeID="_x0000_i1025" DrawAspect="Content" ObjectID="_1774017393" r:id="rId13"/>
         </w:object>
       </w:r>
     </w:p>
@@ -2232,10 +2570,10 @@
           <w:position w:val="-22"/>
         </w:rPr>
         <w:object w:dxaOrig="2040" w:dyaOrig="560" w14:anchorId="2BB6ED94">
-          <v:shape id="_x0000_i1026" type="#_x0000_t75" style="width:101.75pt;height:28.4pt" o:ole="">
-            <v:imagedata r:id="rId13" o:title=""/>
+          <v:shape id="_x0000_i1026" type="#_x0000_t75" style="width:101.6pt;height:28.25pt" o:ole="">
+            <v:imagedata r:id="rId14" o:title=""/>
           </v:shape>
-          <o:OLEObject Type="Embed" ProgID="Equation.DSMT4" ShapeID="_x0000_i1026" DrawAspect="Content" ObjectID="_1772347202" r:id="rId14"/>
+          <o:OLEObject Type="Embed" ProgID="Equation.DSMT4" ShapeID="_x0000_i1026" DrawAspect="Content" ObjectID="_1774017394" r:id="rId15"/>
         </w:object>
       </w:r>
     </w:p>
@@ -2245,10 +2583,10 @@
           <w:position w:val="-38"/>
         </w:rPr>
         <w:object w:dxaOrig="1560" w:dyaOrig="859" w14:anchorId="5FB5E958">
-          <v:shape id="_x0000_i1027" type="#_x0000_t75" style="width:77.55pt;height:42.9pt" o:ole="">
-            <v:imagedata r:id="rId15" o:title=""/>
+          <v:shape id="_x0000_i1027" type="#_x0000_t75" style="width:77.45pt;height:42.85pt" o:ole="">
+            <v:imagedata r:id="rId16" o:title=""/>
           </v:shape>
-          <o:OLEObject Type="Embed" ProgID="Equation.DSMT4" ShapeID="_x0000_i1027" DrawAspect="Content" ObjectID="_1772347203" r:id="rId16"/>
+          <o:OLEObject Type="Embed" ProgID="Equation.DSMT4" ShapeID="_x0000_i1027" DrawAspect="Content" ObjectID="_1774017395" r:id="rId17"/>
         </w:object>
       </w:r>
     </w:p>
@@ -2290,15 +2628,7 @@
     </w:p>
     <w:p>
       <w:r>
-        <w:t>Pearson Correlation is a way to measure the similarity of vectors. The output range is -1 to +1, where 0 represents no correlation, negative values represent negative correlation, and positive values represent positive correlation. The Pearson correlation coefficient is optimized on the Euclidean distance and the vector values are centered. That is, the average value of the elements is subtracted from all dimensions in the two vectors. After centering, the average value of all dimensions is basically 0. Then calculate the cosine distance from the centering result, but the calculation of the cosine distance requires that all values in each vector must be non-empty. If two vectors v1</w:t>
-      </w:r>
-      <w:proofErr w:type="gramStart"/>
-      <w:r>
-        <w:t>=(</w:t>
-      </w:r>
-      <w:proofErr w:type="gramEnd"/>
-      <w:r>
-        <w:t>3,2,4), v2=(-1,2,null ), the cosine distance calculation cannot be performed. The Pearson correlation coefficient assigns all null dimensions in the vector to 0, and then performs cosine calculation on the result. The calculation formula of Pearson correlation coefficient is as follows:</w:t>
+        <w:t>Pearson Correlation is a way to measure the similarity of vectors. The output range is -1 to +1, where 0 represents no correlation, negative values represent negative correlation, and positive values represent positive correlation. The Pearson correlation coefficient is optimized on the Euclidean distance and the vector values are centered. That is, the average value of the elements is subtracted from all dimensions in the two vectors. After centering, the average value of all dimensions is basically 0. Then calculate the cosine distance from the centering result, but the calculation of the cosine distance requires that all values in each vector must be non-empty. If two vectors v1=(3,2,4), v2=(-1,2,null ), the cosine distance calculation cannot be performed. The Pearson correlation coefficient assigns all null dimensions in the vector to 0, and then performs cosine calculation on the result. The calculation formula of Pearson correlation coefficient is as follows:</w:t>
       </w:r>
     </w:p>
     <w:p>
@@ -2307,10 +2637,10 @@
           <w:position w:val="-50"/>
         </w:rPr>
         <w:object w:dxaOrig="3280" w:dyaOrig="1040" w14:anchorId="68B0E917">
-          <v:shape id="_x0000_i1028" type="#_x0000_t75" style="width:164.1pt;height:51.9pt" o:ole="">
-            <v:imagedata r:id="rId17" o:title=""/>
+          <v:shape id="_x0000_i1028" type="#_x0000_t75" style="width:164.05pt;height:51.95pt" o:ole="">
+            <v:imagedata r:id="rId18" o:title=""/>
           </v:shape>
-          <o:OLEObject Type="Embed" ProgID="Equation.DSMT4" ShapeID="_x0000_i1028" DrawAspect="Content" ObjectID="_1772347204" r:id="rId18"/>
+          <o:OLEObject Type="Embed" ProgID="Equation.DSMT4" ShapeID="_x0000_i1028" DrawAspect="Content" ObjectID="_1774017396" r:id="rId19"/>
         </w:object>
       </w:r>
     </w:p>
@@ -2436,10 +2766,10 @@
           <w:position w:val="-32"/>
         </w:rPr>
         <w:object w:dxaOrig="2340" w:dyaOrig="859" w14:anchorId="11BB3C60">
-          <v:shape id="_x0000_i1029" type="#_x0000_t75" style="width:117pt;height:42.9pt" o:ole="">
-            <v:imagedata r:id="rId19" o:title=""/>
+          <v:shape id="_x0000_i1029" type="#_x0000_t75" style="width:117.1pt;height:42.85pt" o:ole="">
+            <v:imagedata r:id="rId20" o:title=""/>
           </v:shape>
-          <o:OLEObject Type="Embed" ProgID="Equation.DSMT4" ShapeID="_x0000_i1029" DrawAspect="Content" ObjectID="_1772347205" r:id="rId20"/>
+          <o:OLEObject Type="Embed" ProgID="Equation.DSMT4" ShapeID="_x0000_i1029" DrawAspect="Content" ObjectID="_1774017397" r:id="rId21"/>
         </w:object>
       </w:r>
     </w:p>
@@ -2517,10 +2847,10 @@
           <w:position w:val="-26"/>
         </w:rPr>
         <w:object w:dxaOrig="1640" w:dyaOrig="660" w14:anchorId="6E758266">
-          <v:shape id="_x0000_i1030" type="#_x0000_t75" style="width:82.4pt;height:32.55pt" o:ole="">
-            <v:imagedata r:id="rId21" o:title=""/>
+          <v:shape id="_x0000_i1030" type="#_x0000_t75" style="width:82.5pt;height:32.35pt" o:ole="">
+            <v:imagedata r:id="rId22" o:title=""/>
           </v:shape>
-          <o:OLEObject Type="Embed" ProgID="Equation.DSMT4" ShapeID="_x0000_i1030" DrawAspect="Content" ObjectID="_1772347206" r:id="rId22"/>
+          <o:OLEObject Type="Embed" ProgID="Equation.DSMT4" ShapeID="_x0000_i1030" DrawAspect="Content" ObjectID="_1774017398" r:id="rId23"/>
         </w:object>
       </w:r>
     </w:p>
@@ -2540,15 +2870,7 @@
     </w:p>
     <w:p>
       <w:r>
-        <w:t>Mutual information Mutual information of two random variables is a measure of the interdependence between the variables. Mutual information measures the information shared by two random variables - knowing the random variable X, the degree to which the uncertainty about the random variable Y is reduced (or knowing the random variable Y, the degree to which the uncertainty about the random variable (</w:t>
-      </w:r>
-      <w:proofErr w:type="gramStart"/>
-      <w:r>
-        <w:t>X;Y</w:t>
-      </w:r>
-      <w:proofErr w:type="gramEnd"/>
-      <w:r>
-        <w:t>) represents.</w:t>
+        <w:t>Mutual information Mutual information of two random variables is a measure of the interdependence between the variables. Mutual information measures the information shared by two random variables - knowing the random variable X, the degree to which the uncertainty about the random variable Y is reduced (or knowing the random variable Y, the degree to which the uncertainty about the random variable (X;Y) represents.</w:t>
       </w:r>
     </w:p>
     <w:p>
@@ -2567,10 +2889,10 @@
           <w:position w:val="-26"/>
         </w:rPr>
         <w:object w:dxaOrig="2840" w:dyaOrig="600" w14:anchorId="51CBC6F8">
-          <v:shape id="_x0000_i1031" type="#_x0000_t75" style="width:141.9pt;height:29.75pt" o:ole="">
-            <v:imagedata r:id="rId23" o:title=""/>
+          <v:shape id="_x0000_i1031" type="#_x0000_t75" style="width:141.7pt;height:29.6pt" o:ole="">
+            <v:imagedata r:id="rId24" o:title=""/>
           </v:shape>
-          <o:OLEObject Type="Embed" ProgID="Equation.DSMT4" ShapeID="_x0000_i1031" DrawAspect="Content" ObjectID="_1772347207" r:id="rId24"/>
+          <o:OLEObject Type="Embed" ProgID="Equation.DSMT4" ShapeID="_x0000_i1031" DrawAspect="Content" ObjectID="_1774017399" r:id="rId25"/>
         </w:object>
       </w:r>
     </w:p>
@@ -2623,10 +2945,10 @@
           <w:position w:val="-24"/>
         </w:rPr>
         <w:object w:dxaOrig="1670" w:dyaOrig="630" w14:anchorId="324EC8CC">
-          <v:shape id="_x0000_i1032" type="#_x0000_t75" style="width:83.75pt;height:31.85pt" o:ole="">
-            <v:imagedata r:id="rId25" o:title=""/>
+          <v:shape id="_x0000_i1032" type="#_x0000_t75" style="width:83.85pt;height:31.9pt" o:ole="">
+            <v:imagedata r:id="rId26" o:title=""/>
           </v:shape>
-          <o:OLEObject Type="Embed" ProgID="Equation.DSMT4" ShapeID="_x0000_i1032" DrawAspect="Content" ObjectID="_1772347208" r:id="rId26"/>
+          <o:OLEObject Type="Embed" ProgID="Equation.DSMT4" ShapeID="_x0000_i1032" DrawAspect="Content" ObjectID="_1774017400" r:id="rId27"/>
         </w:object>
       </w:r>
     </w:p>
@@ -2654,10 +2976,10 @@
           <w:position w:val="-28"/>
         </w:rPr>
         <w:object w:dxaOrig="2080" w:dyaOrig="640" w14:anchorId="4AC37750">
-          <v:shape id="_x0000_i1033" type="#_x0000_t75" style="width:103.85pt;height:31.85pt" o:ole="">
-            <v:imagedata r:id="rId27" o:title=""/>
+          <v:shape id="_x0000_i1033" type="#_x0000_t75" style="width:103.9pt;height:31.9pt" o:ole="">
+            <v:imagedata r:id="rId28" o:title=""/>
           </v:shape>
-          <o:OLEObject Type="Embed" ProgID="Equation.DSMT4" ShapeID="_x0000_i1033" DrawAspect="Content" ObjectID="_1772347209" r:id="rId28"/>
+          <o:OLEObject Type="Embed" ProgID="Equation.DSMT4" ShapeID="_x0000_i1033" DrawAspect="Content" ObjectID="_1774017401" r:id="rId29"/>
         </w:object>
       </w:r>
     </w:p>
@@ -2701,7 +3023,7 @@
                     </pic:cNvPicPr>
                   </pic:nvPicPr>
                   <pic:blipFill>
-                    <a:blip r:embed="rId29">
+                    <a:blip r:embed="rId30">
                       <a:extLst>
                         <a:ext uri="{28A0092B-C50C-407E-A947-70E740481C1C}">
                           <a14:useLocalDpi xmlns:a14="http://schemas.microsoft.com/office/drawing/2010/main" val="0"/>
@@ -2754,7 +3076,7 @@
                     <pic:cNvPicPr/>
                   </pic:nvPicPr>
                   <pic:blipFill rotWithShape="1">
-                    <a:blip r:embed="rId30"/>
+                    <a:blip r:embed="rId31"/>
                     <a:srcRect t="24018" r="-14"/>
                     <a:stretch/>
                   </pic:blipFill>
@@ -2799,10 +3121,10 @@
           <w:position w:val="-14"/>
         </w:rPr>
         <w:object w:dxaOrig="620" w:dyaOrig="380" w14:anchorId="6D3C1A26">
-          <v:shape id="_x0000_i1034" type="#_x0000_t75" style="width:28.4pt;height:21.45pt" o:ole="">
-            <v:imagedata r:id="rId31" o:title=""/>
+          <v:shape id="_x0000_i1034" type="#_x0000_t75" style="width:28.25pt;height:21.4pt" o:ole="">
+            <v:imagedata r:id="rId32" o:title=""/>
           </v:shape>
-          <o:OLEObject Type="Embed" ProgID="Equation.DSMT4" ShapeID="_x0000_i1034" DrawAspect="Content" ObjectID="_1772347210" r:id="rId32"/>
+          <o:OLEObject Type="Embed" ProgID="Equation.DSMT4" ShapeID="_x0000_i1034" DrawAspect="Content" ObjectID="_1774017402" r:id="rId33"/>
         </w:object>
       </w:r>
       <w:r>
@@ -2818,10 +3140,10 @@
           <w:position w:val="-46"/>
         </w:rPr>
         <w:object w:dxaOrig="1540" w:dyaOrig="1040" w14:anchorId="6D4D00D9">
-          <v:shape id="_x0000_i1035" type="#_x0000_t75" style="width:79.6pt;height:50.55pt" o:ole="">
-            <v:imagedata r:id="rId33" o:title=""/>
+          <v:shape id="_x0000_i1035" type="#_x0000_t75" style="width:79.75pt;height:50.6pt" o:ole="">
+            <v:imagedata r:id="rId34" o:title=""/>
           </v:shape>
-          <o:OLEObject Type="Embed" ProgID="Equation.DSMT4" ShapeID="_x0000_i1035" DrawAspect="Content" ObjectID="_1772347211" r:id="rId34"/>
+          <o:OLEObject Type="Embed" ProgID="Equation.DSMT4" ShapeID="_x0000_i1035" DrawAspect="Content" ObjectID="_1774017403" r:id="rId35"/>
         </w:object>
       </w:r>
     </w:p>
@@ -2835,10 +3157,10 @@
       </w:r>
       <w:r>
         <w:object w:dxaOrig="200" w:dyaOrig="200" w14:anchorId="14D936EA">
-          <v:shape id="_x0000_i1036" type="#_x0000_t75" style="width:7.6pt;height:7.6pt" o:ole="">
-            <v:imagedata r:id="rId35" o:title=""/>
+          <v:shape id="_x0000_i1036" type="#_x0000_t75" style="width:7.75pt;height:7.75pt" o:ole="">
+            <v:imagedata r:id="rId36" o:title=""/>
           </v:shape>
-          <o:OLEObject Type="Embed" ProgID="Equation.DSMT4" ShapeID="_x0000_i1036" DrawAspect="Content" ObjectID="_1772347212" r:id="rId36"/>
+          <o:OLEObject Type="Embed" ProgID="Equation.DSMT4" ShapeID="_x0000_i1036" DrawAspect="Content" ObjectID="_1774017404" r:id="rId37"/>
         </w:object>
       </w:r>
       <w:r>
@@ -2849,10 +3171,10 @@
       </w:r>
       <w:r>
         <w:object w:dxaOrig="520" w:dyaOrig="320" w14:anchorId="429D90A5">
-          <v:shape id="_x0000_i1037" type="#_x0000_t75" style="width:28.4pt;height:14.55pt" o:ole="">
-            <v:imagedata r:id="rId37" o:title=""/>
+          <v:shape id="_x0000_i1037" type="#_x0000_t75" style="width:28.25pt;height:14.6pt" o:ole="">
+            <v:imagedata r:id="rId38" o:title=""/>
           </v:shape>
-          <o:OLEObject Type="Embed" ProgID="Equation.DSMT4" ShapeID="_x0000_i1037" DrawAspect="Content" ObjectID="_1772347213" r:id="rId38"/>
+          <o:OLEObject Type="Embed" ProgID="Equation.DSMT4" ShapeID="_x0000_i1037" DrawAspect="Content" ObjectID="_1774017405" r:id="rId39"/>
         </w:object>
       </w:r>
       <w:r>
@@ -2863,10 +3185,10 @@
       </w:r>
       <w:r>
         <w:object w:dxaOrig="520" w:dyaOrig="320" w14:anchorId="1215C2E2">
-          <v:shape id="_x0000_i1038" type="#_x0000_t75" style="width:28.4pt;height:14.55pt" o:ole="">
-            <v:imagedata r:id="rId37" o:title=""/>
+          <v:shape id="_x0000_i1038" type="#_x0000_t75" style="width:28.25pt;height:14.6pt" o:ole="">
+            <v:imagedata r:id="rId38" o:title=""/>
           </v:shape>
-          <o:OLEObject Type="Embed" ProgID="Equation.DSMT4" ShapeID="_x0000_i1038" DrawAspect="Content" ObjectID="_1772347214" r:id="rId39"/>
+          <o:OLEObject Type="Embed" ProgID="Equation.DSMT4" ShapeID="_x0000_i1038" DrawAspect="Content" ObjectID="_1774017406" r:id="rId40"/>
         </w:object>
       </w:r>
       <w:r>
@@ -2880,10 +3202,10 @@
       </w:r>
       <w:r>
         <w:object w:dxaOrig="520" w:dyaOrig="320" w14:anchorId="6F39B749">
-          <v:shape id="_x0000_i1039" type="#_x0000_t75" style="width:28.4pt;height:14.55pt" o:ole="">
-            <v:imagedata r:id="rId37" o:title=""/>
+          <v:shape id="_x0000_i1039" type="#_x0000_t75" style="width:28.25pt;height:14.6pt" o:ole="">
+            <v:imagedata r:id="rId38" o:title=""/>
           </v:shape>
-          <o:OLEObject Type="Embed" ProgID="Equation.DSMT4" ShapeID="_x0000_i1039" DrawAspect="Content" ObjectID="_1772347215" r:id="rId40"/>
+          <o:OLEObject Type="Embed" ProgID="Equation.DSMT4" ShapeID="_x0000_i1039" DrawAspect="Content" ObjectID="_1774017407" r:id="rId41"/>
         </w:object>
       </w:r>
       <w:r>
@@ -2894,10 +3216,10 @@
           <w:position w:val="-6"/>
         </w:rPr>
         <w:object w:dxaOrig="200" w:dyaOrig="220" w14:anchorId="2A982175">
-          <v:shape id="_x0000_i1040" type="#_x0000_t75" style="width:7.6pt;height:14.55pt" o:ole="">
-            <v:imagedata r:id="rId41" o:title=""/>
+          <v:shape id="_x0000_i1040" type="#_x0000_t75" style="width:7.75pt;height:14.6pt" o:ole="">
+            <v:imagedata r:id="rId42" o:title=""/>
           </v:shape>
-          <o:OLEObject Type="Embed" ProgID="Equation.DSMT4" ShapeID="_x0000_i1040" DrawAspect="Content" ObjectID="_1772347216" r:id="rId42"/>
+          <o:OLEObject Type="Embed" ProgID="Equation.DSMT4" ShapeID="_x0000_i1040" DrawAspect="Content" ObjectID="_1774017408" r:id="rId43"/>
         </w:object>
       </w:r>
       <w:r>
@@ -2924,10 +3246,10 @@
           <w:position w:val="-90"/>
         </w:rPr>
         <w:object w:dxaOrig="5580" w:dyaOrig="1760" w14:anchorId="240D0F0B">
-          <v:shape id="_x0000_i1041" type="#_x0000_t75" style="width:280.4pt;height:86.55pt" o:ole="">
-            <v:imagedata r:id="rId43" o:title=""/>
+          <v:shape id="_x0000_i1041" type="#_x0000_t75" style="width:280.25pt;height:86.6pt" o:ole="">
+            <v:imagedata r:id="rId44" o:title=""/>
           </v:shape>
-          <o:OLEObject Type="Embed" ProgID="Equation.DSMT4" ShapeID="_x0000_i1041" DrawAspect="Content" ObjectID="_1772347217" r:id="rId44"/>
+          <o:OLEObject Type="Embed" ProgID="Equation.DSMT4" ShapeID="_x0000_i1041" DrawAspect="Content" ObjectID="_1774017409" r:id="rId45"/>
         </w:object>
       </w:r>
     </w:p>
@@ -2943,10 +3265,10 @@
           <w:position w:val="-6"/>
         </w:rPr>
         <w:object w:dxaOrig="2140" w:dyaOrig="279" w14:anchorId="6DB708A6">
-          <v:shape id="_x0000_i1042" type="#_x0000_t75" style="width:108pt;height:14.55pt" o:ole="">
-            <v:imagedata r:id="rId45" o:title=""/>
+          <v:shape id="_x0000_i1042" type="#_x0000_t75" style="width:108pt;height:14.6pt" o:ole="">
+            <v:imagedata r:id="rId46" o:title=""/>
           </v:shape>
-          <o:OLEObject Type="Embed" ProgID="Equation.DSMT4" ShapeID="_x0000_i1042" DrawAspect="Content" ObjectID="_1772347218" r:id="rId46"/>
+          <o:OLEObject Type="Embed" ProgID="Equation.DSMT4" ShapeID="_x0000_i1042" DrawAspect="Content" ObjectID="_1774017410" r:id="rId47"/>
         </w:object>
       </w:r>
       <w:r>
@@ -2957,10 +3279,10 @@
           <w:position w:val="-6"/>
         </w:rPr>
         <w:object w:dxaOrig="240" w:dyaOrig="220" w14:anchorId="61E8C20A">
-          <v:shape id="_x0000_i1043" type="#_x0000_t75" style="width:14.55pt;height:14.55pt" o:ole="">
-            <v:imagedata r:id="rId47" o:title=""/>
+          <v:shape id="_x0000_i1043" type="#_x0000_t75" style="width:14.6pt;height:14.6pt" o:ole="">
+            <v:imagedata r:id="rId48" o:title=""/>
           </v:shape>
-          <o:OLEObject Type="Embed" ProgID="Equation.DSMT4" ShapeID="_x0000_i1043" DrawAspect="Content" ObjectID="_1772347219" r:id="rId48"/>
+          <o:OLEObject Type="Embed" ProgID="Equation.DSMT4" ShapeID="_x0000_i1043" DrawAspect="Content" ObjectID="_1774017411" r:id="rId49"/>
         </w:object>
       </w:r>
       <w:r>
@@ -2974,10 +3296,10 @@
           <w:position w:val="-6"/>
         </w:rPr>
         <w:object w:dxaOrig="200" w:dyaOrig="279" w14:anchorId="0ED379FB">
-          <v:shape id="_x0000_i1044" type="#_x0000_t75" style="width:7.6pt;height:14.55pt" o:ole="">
-            <v:imagedata r:id="rId49" o:title=""/>
+          <v:shape id="_x0000_i1044" type="#_x0000_t75" style="width:7.75pt;height:14.6pt" o:ole="">
+            <v:imagedata r:id="rId50" o:title=""/>
           </v:shape>
-          <o:OLEObject Type="Embed" ProgID="Equation.DSMT4" ShapeID="_x0000_i1044" DrawAspect="Content" ObjectID="_1772347220" r:id="rId50"/>
+          <o:OLEObject Type="Embed" ProgID="Equation.DSMT4" ShapeID="_x0000_i1044" DrawAspect="Content" ObjectID="_1774017412" r:id="rId51"/>
         </w:object>
       </w:r>
       <w:r>
@@ -2994,10 +3316,10 @@
           <w:position w:val="-6"/>
         </w:rPr>
         <w:object w:dxaOrig="540" w:dyaOrig="279" w14:anchorId="1200FF7B">
-          <v:shape id="_x0000_i1045" type="#_x0000_t75" style="width:28.4pt;height:14.55pt" o:ole="">
-            <v:imagedata r:id="rId51" o:title=""/>
+          <v:shape id="_x0000_i1045" type="#_x0000_t75" style="width:28.25pt;height:14.6pt" o:ole="">
+            <v:imagedata r:id="rId52" o:title=""/>
           </v:shape>
-          <o:OLEObject Type="Embed" ProgID="Equation.DSMT4" ShapeID="_x0000_i1045" DrawAspect="Content" ObjectID="_1772347221" r:id="rId52"/>
+          <o:OLEObject Type="Embed" ProgID="Equation.DSMT4" ShapeID="_x0000_i1045" DrawAspect="Content" ObjectID="_1774017413" r:id="rId53"/>
         </w:object>
       </w:r>
       <w:r>
@@ -3008,10 +3330,10 @@
           <w:position w:val="-6"/>
         </w:rPr>
         <w:object w:dxaOrig="240" w:dyaOrig="220" w14:anchorId="59819588">
-          <v:shape id="_x0000_i1046" type="#_x0000_t75" style="width:14.55pt;height:14.55pt" o:ole="">
-            <v:imagedata r:id="rId47" o:title=""/>
+          <v:shape id="_x0000_i1046" type="#_x0000_t75" style="width:14.6pt;height:14.6pt" o:ole="">
+            <v:imagedata r:id="rId48" o:title=""/>
           </v:shape>
-          <o:OLEObject Type="Embed" ProgID="Equation.DSMT4" ShapeID="_x0000_i1046" DrawAspect="Content" ObjectID="_1772347222" r:id="rId53"/>
+          <o:OLEObject Type="Embed" ProgID="Equation.DSMT4" ShapeID="_x0000_i1046" DrawAspect="Content" ObjectID="_1774017414" r:id="rId54"/>
         </w:object>
       </w:r>
       <w:r>
@@ -3022,10 +3344,10 @@
           <w:position w:val="-6"/>
         </w:rPr>
         <w:object w:dxaOrig="200" w:dyaOrig="279" w14:anchorId="5D87D344">
-          <v:shape id="_x0000_i1047" type="#_x0000_t75" style="width:7.6pt;height:14.55pt" o:ole="">
-            <v:imagedata r:id="rId49" o:title=""/>
+          <v:shape id="_x0000_i1047" type="#_x0000_t75" style="width:7.75pt;height:14.6pt" o:ole="">
+            <v:imagedata r:id="rId50" o:title=""/>
           </v:shape>
-          <o:OLEObject Type="Embed" ProgID="Equation.DSMT4" ShapeID="_x0000_i1047" DrawAspect="Content" ObjectID="_1772347223" r:id="rId54"/>
+          <o:OLEObject Type="Embed" ProgID="Equation.DSMT4" ShapeID="_x0000_i1047" DrawAspect="Content" ObjectID="_1774017415" r:id="rId55"/>
         </w:object>
       </w:r>
       <w:r>
@@ -3047,10 +3369,10 @@
           <w:position w:val="-6"/>
         </w:rPr>
         <w:object w:dxaOrig="240" w:dyaOrig="220" w14:anchorId="0D38514F">
-          <v:shape id="_x0000_i1048" type="#_x0000_t75" style="width:14.55pt;height:14.55pt" o:ole="">
-            <v:imagedata r:id="rId47" o:title=""/>
+          <v:shape id="_x0000_i1048" type="#_x0000_t75" style="width:14.6pt;height:14.6pt" o:ole="">
+            <v:imagedata r:id="rId48" o:title=""/>
           </v:shape>
-          <o:OLEObject Type="Embed" ProgID="Equation.DSMT4" ShapeID="_x0000_i1048" DrawAspect="Content" ObjectID="_1772347224" r:id="rId55"/>
+          <o:OLEObject Type="Embed" ProgID="Equation.DSMT4" ShapeID="_x0000_i1048" DrawAspect="Content" ObjectID="_1774017416" r:id="rId56"/>
         </w:object>
       </w:r>
       <w:r>
@@ -3064,10 +3386,10 @@
           <w:position w:val="-6"/>
         </w:rPr>
         <w:object w:dxaOrig="200" w:dyaOrig="279" w14:anchorId="1CBE2F3C">
-          <v:shape id="_x0000_i1049" type="#_x0000_t75" style="width:7.6pt;height:14.55pt" o:ole="">
-            <v:imagedata r:id="rId49" o:title=""/>
+          <v:shape id="_x0000_i1049" type="#_x0000_t75" style="width:7.75pt;height:14.6pt" o:ole="">
+            <v:imagedata r:id="rId50" o:title=""/>
           </v:shape>
-          <o:OLEObject Type="Embed" ProgID="Equation.DSMT4" ShapeID="_x0000_i1049" DrawAspect="Content" ObjectID="_1772347225" r:id="rId56"/>
+          <o:OLEObject Type="Embed" ProgID="Equation.DSMT4" ShapeID="_x0000_i1049" DrawAspect="Content" ObjectID="_1774017417" r:id="rId57"/>
         </w:object>
       </w:r>
       <w:r>
@@ -3078,10 +3400,10 @@
           <w:position w:val="-6"/>
         </w:rPr>
         <w:object w:dxaOrig="240" w:dyaOrig="220" w14:anchorId="3CD90705">
-          <v:shape id="_x0000_i1050" type="#_x0000_t75" style="width:14.55pt;height:14.55pt" o:ole="">
-            <v:imagedata r:id="rId47" o:title=""/>
+          <v:shape id="_x0000_i1050" type="#_x0000_t75" style="width:14.6pt;height:14.6pt" o:ole="">
+            <v:imagedata r:id="rId48" o:title=""/>
           </v:shape>
-          <o:OLEObject Type="Embed" ProgID="Equation.DSMT4" ShapeID="_x0000_i1050" DrawAspect="Content" ObjectID="_1772347226" r:id="rId57"/>
+          <o:OLEObject Type="Embed" ProgID="Equation.DSMT4" ShapeID="_x0000_i1050" DrawAspect="Content" ObjectID="_1774017418" r:id="rId58"/>
         </w:object>
       </w:r>
       <w:r>
@@ -3092,10 +3414,10 @@
           <w:position w:val="-6"/>
         </w:rPr>
         <w:object w:dxaOrig="200" w:dyaOrig="279" w14:anchorId="6CEF2FE4">
-          <v:shape id="_x0000_i1051" type="#_x0000_t75" style="width:7.6pt;height:14.55pt" o:ole="">
-            <v:imagedata r:id="rId49" o:title=""/>
+          <v:shape id="_x0000_i1051" type="#_x0000_t75" style="width:7.75pt;height:14.6pt" o:ole="">
+            <v:imagedata r:id="rId50" o:title=""/>
           </v:shape>
-          <o:OLEObject Type="Embed" ProgID="Equation.DSMT4" ShapeID="_x0000_i1051" DrawAspect="Content" ObjectID="_1772347227" r:id="rId58"/>
+          <o:OLEObject Type="Embed" ProgID="Equation.DSMT4" ShapeID="_x0000_i1051" DrawAspect="Content" ObjectID="_1774017419" r:id="rId59"/>
         </w:object>
       </w:r>
       <w:r>
@@ -3111,10 +3433,10 @@
           <w:position w:val="-32"/>
         </w:rPr>
         <w:object w:dxaOrig="3260" w:dyaOrig="740" w14:anchorId="143537C2">
-          <v:shape id="_x0000_i1052" type="#_x0000_t75" style="width:165.45pt;height:36pt" o:ole="">
-            <v:imagedata r:id="rId59" o:title=""/>
+          <v:shape id="_x0000_i1052" type="#_x0000_t75" style="width:165.4pt;height:36pt" o:ole="">
+            <v:imagedata r:id="rId60" o:title=""/>
           </v:shape>
-          <o:OLEObject Type="Embed" ProgID="Equation.DSMT4" ShapeID="_x0000_i1052" DrawAspect="Content" ObjectID="_1772347228" r:id="rId60"/>
+          <o:OLEObject Type="Embed" ProgID="Equation.DSMT4" ShapeID="_x0000_i1052" DrawAspect="Content" ObjectID="_1774017420" r:id="rId61"/>
         </w:object>
       </w:r>
     </w:p>
@@ -3132,10 +3454,10 @@
           <w:position w:val="-32"/>
         </w:rPr>
         <w:object w:dxaOrig="4580" w:dyaOrig="740" w14:anchorId="06272A3A">
-          <v:shape id="_x0000_i1053" type="#_x0000_t75" style="width:230.55pt;height:36pt" o:ole="">
-            <v:imagedata r:id="rId61" o:title=""/>
+          <v:shape id="_x0000_i1053" type="#_x0000_t75" style="width:230.6pt;height:36pt" o:ole="">
+            <v:imagedata r:id="rId62" o:title=""/>
           </v:shape>
-          <o:OLEObject Type="Embed" ProgID="Equation.DSMT4" ShapeID="_x0000_i1053" DrawAspect="Content" ObjectID="_1772347229" r:id="rId62"/>
+          <o:OLEObject Type="Embed" ProgID="Equation.DSMT4" ShapeID="_x0000_i1053" DrawAspect="Content" ObjectID="_1774017421" r:id="rId63"/>
         </w:object>
       </w:r>
     </w:p>
@@ -3167,15 +3489,7 @@
     </w:p>
     <w:p>
       <w:r>
-        <w:t xml:space="preserve">In fact, it is very difficult to determine the hyperparameters because it is difficult to know what hyperparameters will make the model perform better. For example, a learning rate that is too small may cause the model to converge too slowly, and a learning rate that is too large may cause the model to not converge; another example is the design of the loss function. If the loss function is not designed well, the model may not converge; another example </w:t>
-      </w:r>
-      <w:proofErr w:type="gramStart"/>
-      <w:r>
-        <w:t>is ,</w:t>
-      </w:r>
-      <w:proofErr w:type="gramEnd"/>
-      <w:r>
-        <w:t xml:space="preserve"> when there are too many layers, how to design the network structure to avoid gradient disappearance and gradient explosion, etc.</w:t>
+        <w:t>In fact, it is very difficult to determine the hyperparameters because it is difficult to know what hyperparameters will make the model perform better. For example, a learning rate that is too small may cause the model to converge too slowly, and a learning rate that is too large may cause the model to not converge; another example is the design of the loss function. If the loss function is not designed well, the model may not converge; another example is , when there are too many layers, how to design the network structure to avoid gradient disappearance and gradient explosion, etc.</w:t>
       </w:r>
     </w:p>
     <w:p>
@@ -3216,10 +3530,10 @@
           <w:position w:val="-24"/>
         </w:rPr>
         <w:object w:dxaOrig="1400" w:dyaOrig="620" w14:anchorId="092EDF48">
-          <v:shape id="_x0000_i1054" type="#_x0000_t75" style="width:1in;height:28.4pt" o:ole="">
-            <v:imagedata r:id="rId63" o:title=""/>
+          <v:shape id="_x0000_i1054" type="#_x0000_t75" style="width:1in;height:28.25pt" o:ole="">
+            <v:imagedata r:id="rId64" o:title=""/>
           </v:shape>
-          <o:OLEObject Type="Embed" ProgID="Equation.DSMT4" ShapeID="_x0000_i1054" DrawAspect="Content" ObjectID="_1772347230" r:id="rId64"/>
+          <o:OLEObject Type="Embed" ProgID="Equation.DSMT4" ShapeID="_x0000_i1054" DrawAspect="Content" ObjectID="_1774017422" r:id="rId65"/>
         </w:object>
       </w:r>
     </w:p>
@@ -3246,10 +3560,10 @@
           <w:position w:val="-24"/>
         </w:rPr>
         <w:object w:dxaOrig="2420" w:dyaOrig="660" w14:anchorId="127C6446">
-          <v:shape id="_x0000_i1055" type="#_x0000_t75" style="width:122.55pt;height:36pt" o:ole="">
-            <v:imagedata r:id="rId65" o:title=""/>
+          <v:shape id="_x0000_i1055" type="#_x0000_t75" style="width:122.6pt;height:36pt" o:ole="">
+            <v:imagedata r:id="rId66" o:title=""/>
           </v:shape>
-          <o:OLEObject Type="Embed" ProgID="Equation.DSMT4" ShapeID="_x0000_i1055" DrawAspect="Content" ObjectID="_1772347231" r:id="rId66"/>
+          <o:OLEObject Type="Embed" ProgID="Equation.DSMT4" ShapeID="_x0000_i1055" DrawAspect="Content" ObjectID="_1774017423" r:id="rId67"/>
         </w:object>
       </w:r>
     </w:p>
@@ -3315,10 +3629,10 @@
           <w:position w:val="-30"/>
         </w:rPr>
         <w:object w:dxaOrig="1579" w:dyaOrig="720" w14:anchorId="0A3BFACC">
-          <v:shape id="_x0000_i1056" type="#_x0000_t75" style="width:79.6pt;height:36pt" o:ole="">
-            <v:imagedata r:id="rId67" o:title=""/>
+          <v:shape id="_x0000_i1056" type="#_x0000_t75" style="width:79.75pt;height:36pt" o:ole="">
+            <v:imagedata r:id="rId68" o:title=""/>
           </v:shape>
-          <o:OLEObject Type="Embed" ProgID="Equation.DSMT4" ShapeID="_x0000_i1056" DrawAspect="Content" ObjectID="_1772347232" r:id="rId68"/>
+          <o:OLEObject Type="Embed" ProgID="Equation.DSMT4" ShapeID="_x0000_i1056" DrawAspect="Content" ObjectID="_1774017424" r:id="rId69"/>
         </w:object>
       </w:r>
     </w:p>
@@ -3331,10 +3645,10 @@
           <w:position w:val="-30"/>
         </w:rPr>
         <w:object w:dxaOrig="1740" w:dyaOrig="720" w14:anchorId="3BAEAFCE">
-          <v:shape id="_x0000_i1057" type="#_x0000_t75" style="width:86.55pt;height:36pt" o:ole="">
-            <v:imagedata r:id="rId69" o:title=""/>
+          <v:shape id="_x0000_i1057" type="#_x0000_t75" style="width:86.6pt;height:36pt" o:ole="">
+            <v:imagedata r:id="rId70" o:title=""/>
           </v:shape>
-          <o:OLEObject Type="Embed" ProgID="Equation.DSMT4" ShapeID="_x0000_i1057" DrawAspect="Content" ObjectID="_1772347233" r:id="rId70"/>
+          <o:OLEObject Type="Embed" ProgID="Equation.DSMT4" ShapeID="_x0000_i1057" DrawAspect="Content" ObjectID="_1774017425" r:id="rId71"/>
         </w:object>
       </w:r>
     </w:p>
@@ -3440,10 +3754,10 @@
           <w:position w:val="-32"/>
         </w:rPr>
         <w:object w:dxaOrig="2280" w:dyaOrig="760" w14:anchorId="6DFA94D6">
-          <v:shape id="_x0000_i1058" type="#_x0000_t75" style="width:115.6pt;height:36pt" o:ole="">
-            <v:imagedata r:id="rId71" o:title=""/>
+          <v:shape id="_x0000_i1058" type="#_x0000_t75" style="width:115.75pt;height:36pt" o:ole="">
+            <v:imagedata r:id="rId72" o:title=""/>
           </v:shape>
-          <o:OLEObject Type="Embed" ProgID="Equation.DSMT4" ShapeID="_x0000_i1058" DrawAspect="Content" ObjectID="_1772347234" r:id="rId72"/>
+          <o:OLEObject Type="Embed" ProgID="Equation.DSMT4" ShapeID="_x0000_i1058" DrawAspect="Content" ObjectID="_1774017426" r:id="rId73"/>
         </w:object>
       </w:r>
     </w:p>
@@ -3530,10 +3844,10 @@
           <w:position w:val="-28"/>
         </w:rPr>
         <w:object w:dxaOrig="2700" w:dyaOrig="680" w14:anchorId="39043710">
-          <v:shape id="_x0000_i1059" type="#_x0000_t75" style="width:136.4pt;height:36pt" o:ole="">
-            <v:imagedata r:id="rId73" o:title=""/>
+          <v:shape id="_x0000_i1059" type="#_x0000_t75" style="width:136.25pt;height:36pt" o:ole="">
+            <v:imagedata r:id="rId74" o:title=""/>
           </v:shape>
-          <o:OLEObject Type="Embed" ProgID="Equation.DSMT4" ShapeID="_x0000_i1059" DrawAspect="Content" ObjectID="_1772347235" r:id="rId74"/>
+          <o:OLEObject Type="Embed" ProgID="Equation.DSMT4" ShapeID="_x0000_i1059" DrawAspect="Content" ObjectID="_1774017427" r:id="rId75"/>
         </w:object>
       </w:r>
     </w:p>
@@ -3565,10 +3879,10 @@
           <w:position w:val="-10"/>
         </w:rPr>
         <w:object w:dxaOrig="2180" w:dyaOrig="320" w14:anchorId="7C19A517">
-          <v:shape id="_x0000_i1060" type="#_x0000_t75" style="width:108pt;height:14.55pt" o:ole="">
-            <v:imagedata r:id="rId75" o:title=""/>
+          <v:shape id="_x0000_i1060" type="#_x0000_t75" style="width:108pt;height:14.6pt" o:ole="">
+            <v:imagedata r:id="rId76" o:title=""/>
           </v:shape>
-          <o:OLEObject Type="Embed" ProgID="Equation.DSMT4" ShapeID="_x0000_i1060" DrawAspect="Content" ObjectID="_1772347236" r:id="rId76"/>
+          <o:OLEObject Type="Embed" ProgID="Equation.DSMT4" ShapeID="_x0000_i1060" DrawAspect="Content" ObjectID="_1774017428" r:id="rId77"/>
         </w:object>
       </w:r>
     </w:p>
@@ -3600,10 +3914,10 @@
           <w:position w:val="-10"/>
         </w:rPr>
         <w:object w:dxaOrig="3000" w:dyaOrig="320" w14:anchorId="6BF0C9CE">
-          <v:shape id="_x0000_i1061" type="#_x0000_t75" style="width:151.6pt;height:14.55pt" o:ole="">
-            <v:imagedata r:id="rId77" o:title=""/>
+          <v:shape id="_x0000_i1061" type="#_x0000_t75" style="width:151.75pt;height:14.6pt" o:ole="">
+            <v:imagedata r:id="rId78" o:title=""/>
           </v:shape>
-          <o:OLEObject Type="Embed" ProgID="Equation.DSMT4" ShapeID="_x0000_i1061" DrawAspect="Content" ObjectID="_1772347237" r:id="rId78"/>
+          <o:OLEObject Type="Embed" ProgID="Equation.DSMT4" ShapeID="_x0000_i1061" DrawAspect="Content" ObjectID="_1774017429" r:id="rId79"/>
         </w:object>
       </w:r>
     </w:p>
@@ -3616,10 +3930,10 @@
           <w:position w:val="-4"/>
         </w:rPr>
         <w:object w:dxaOrig="220" w:dyaOrig="260" w14:anchorId="7918FF02">
-          <v:shape id="_x0000_i1062" type="#_x0000_t75" style="width:14.55pt;height:14.55pt" o:ole="">
-            <v:imagedata r:id="rId79" o:title=""/>
+          <v:shape id="_x0000_i1062" type="#_x0000_t75" style="width:14.6pt;height:14.6pt" o:ole="">
+            <v:imagedata r:id="rId80" o:title=""/>
           </v:shape>
-          <o:OLEObject Type="Embed" ProgID="Equation.DSMT4" ShapeID="_x0000_i1062" DrawAspect="Content" ObjectID="_1772347238" r:id="rId80"/>
+          <o:OLEObject Type="Embed" ProgID="Equation.DSMT4" ShapeID="_x0000_i1062" DrawAspect="Content" ObjectID="_1774017430" r:id="rId81"/>
         </w:object>
       </w:r>
       <w:r>
@@ -3630,10 +3944,10 @@
           <w:position w:val="-4"/>
         </w:rPr>
         <w:object w:dxaOrig="279" w:dyaOrig="260" w14:anchorId="4E65F209">
-          <v:shape id="_x0000_i1063" type="#_x0000_t75" style="width:14.55pt;height:14.55pt" o:ole="">
-            <v:imagedata r:id="rId81" o:title=""/>
+          <v:shape id="_x0000_i1063" type="#_x0000_t75" style="width:14.6pt;height:14.6pt" o:ole="">
+            <v:imagedata r:id="rId82" o:title=""/>
           </v:shape>
-          <o:OLEObject Type="Embed" ProgID="Equation.DSMT4" ShapeID="_x0000_i1063" DrawAspect="Content" ObjectID="_1772347239" r:id="rId82"/>
+          <o:OLEObject Type="Embed" ProgID="Equation.DSMT4" ShapeID="_x0000_i1063" DrawAspect="Content" ObjectID="_1774017431" r:id="rId83"/>
         </w:object>
       </w:r>
       <w:r>
@@ -3671,10 +3985,10 @@
           <w:position w:val="-28"/>
         </w:rPr>
         <w:object w:dxaOrig="3379" w:dyaOrig="660" w14:anchorId="1D13DC0B">
-          <v:shape id="_x0000_i1064" type="#_x0000_t75" style="width:165.45pt;height:36pt" o:ole="">
-            <v:imagedata r:id="rId83" o:title=""/>
+          <v:shape id="_x0000_i1064" type="#_x0000_t75" style="width:165.4pt;height:36pt" o:ole="">
+            <v:imagedata r:id="rId84" o:title=""/>
           </v:shape>
-          <o:OLEObject Type="Embed" ProgID="Equation.DSMT4" ShapeID="_x0000_i1064" DrawAspect="Content" ObjectID="_1772347240" r:id="rId84"/>
+          <o:OLEObject Type="Embed" ProgID="Equation.DSMT4" ShapeID="_x0000_i1064" DrawAspect="Content" ObjectID="_1774017432" r:id="rId85"/>
         </w:object>
       </w:r>
     </w:p>
@@ -3707,10 +4021,10 @@
           <w:position w:val="-28"/>
         </w:rPr>
         <w:object w:dxaOrig="1420" w:dyaOrig="540" w14:anchorId="1FA7B38B">
-          <v:shape id="_x0000_i1065" type="#_x0000_t75" style="width:1in;height:28.4pt" o:ole="">
-            <v:imagedata r:id="rId85" o:title=""/>
+          <v:shape id="_x0000_i1065" type="#_x0000_t75" style="width:1in;height:28.25pt" o:ole="">
+            <v:imagedata r:id="rId86" o:title=""/>
           </v:shape>
-          <o:OLEObject Type="Embed" ProgID="Equation.DSMT4" ShapeID="_x0000_i1065" DrawAspect="Content" ObjectID="_1772347241" r:id="rId86"/>
+          <o:OLEObject Type="Embed" ProgID="Equation.DSMT4" ShapeID="_x0000_i1065" DrawAspect="Content" ObjectID="_1774017433" r:id="rId87"/>
         </w:object>
       </w:r>
     </w:p>
@@ -3783,10 +4097,10 @@
           <w:position w:val="-6"/>
         </w:rPr>
         <w:object w:dxaOrig="279" w:dyaOrig="279" w14:anchorId="3355DC0C">
-          <v:shape id="_x0000_i1066" type="#_x0000_t75" style="width:14.55pt;height:14.55pt" o:ole="">
-            <v:imagedata r:id="rId87" o:title=""/>
+          <v:shape id="_x0000_i1066" type="#_x0000_t75" style="width:14.6pt;height:14.6pt" o:ole="">
+            <v:imagedata r:id="rId88" o:title=""/>
           </v:shape>
-          <o:OLEObject Type="Embed" ProgID="Equation.DSMT4" ShapeID="_x0000_i1066" DrawAspect="Content" ObjectID="_1772347242" r:id="rId88"/>
+          <o:OLEObject Type="Embed" ProgID="Equation.DSMT4" ShapeID="_x0000_i1066" DrawAspect="Content" ObjectID="_1774017434" r:id="rId89"/>
         </w:object>
       </w:r>
       <w:r>
@@ -3803,10 +4117,10 @@
           <w:position w:val="-10"/>
         </w:rPr>
         <w:object w:dxaOrig="600" w:dyaOrig="320" w14:anchorId="2FC25ED6">
-          <v:shape id="_x0000_i1067" type="#_x0000_t75" style="width:28.4pt;height:14.55pt" o:ole="">
-            <v:imagedata r:id="rId89" o:title=""/>
+          <v:shape id="_x0000_i1067" type="#_x0000_t75" style="width:28.25pt;height:14.6pt" o:ole="">
+            <v:imagedata r:id="rId90" o:title=""/>
           </v:shape>
-          <o:OLEObject Type="Embed" ProgID="Equation.DSMT4" ShapeID="_x0000_i1067" DrawAspect="Content" ObjectID="_1772347243" r:id="rId90"/>
+          <o:OLEObject Type="Embed" ProgID="Equation.DSMT4" ShapeID="_x0000_i1067" DrawAspect="Content" ObjectID="_1774017435" r:id="rId91"/>
         </w:object>
       </w:r>
       <w:r>
@@ -3817,10 +4131,10 @@
           <w:position w:val="-10"/>
         </w:rPr>
         <w:object w:dxaOrig="740" w:dyaOrig="320" w14:anchorId="6B3EDB6B">
-          <v:shape id="_x0000_i1068" type="#_x0000_t75" style="width:36pt;height:14.55pt" o:ole="">
-            <v:imagedata r:id="rId91" o:title=""/>
+          <v:shape id="_x0000_i1068" type="#_x0000_t75" style="width:36pt;height:14.6pt" o:ole="">
+            <v:imagedata r:id="rId92" o:title=""/>
           </v:shape>
-          <o:OLEObject Type="Embed" ProgID="Equation.DSMT4" ShapeID="_x0000_i1068" DrawAspect="Content" ObjectID="_1772347244" r:id="rId92"/>
+          <o:OLEObject Type="Embed" ProgID="Equation.DSMT4" ShapeID="_x0000_i1068" DrawAspect="Content" ObjectID="_1774017436" r:id="rId93"/>
         </w:object>
       </w:r>
       <w:r>
@@ -3831,10 +4145,10 @@
           <w:position w:val="-12"/>
         </w:rPr>
         <w:object w:dxaOrig="240" w:dyaOrig="360" w14:anchorId="1208CB2E">
-          <v:shape id="_x0000_i1069" type="#_x0000_t75" style="width:14.55pt;height:21.45pt" o:ole="">
-            <v:imagedata r:id="rId93" o:title=""/>
+          <v:shape id="_x0000_i1069" type="#_x0000_t75" style="width:14.6pt;height:21.4pt" o:ole="">
+            <v:imagedata r:id="rId94" o:title=""/>
           </v:shape>
-          <o:OLEObject Type="Embed" ProgID="Equation.DSMT4" ShapeID="_x0000_i1069" DrawAspect="Content" ObjectID="_1772347245" r:id="rId94"/>
+          <o:OLEObject Type="Embed" ProgID="Equation.DSMT4" ShapeID="_x0000_i1069" DrawAspect="Content" ObjectID="_1774017437" r:id="rId95"/>
         </w:object>
       </w:r>
       <w:r>
@@ -3850,10 +4164,10 @@
           <w:position w:val="-12"/>
         </w:rPr>
         <w:object w:dxaOrig="2020" w:dyaOrig="360" w14:anchorId="0FBA311F">
-          <v:shape id="_x0000_i1070" type="#_x0000_t75" style="width:100.4pt;height:21.45pt" o:ole="">
-            <v:imagedata r:id="rId95" o:title=""/>
+          <v:shape id="_x0000_i1070" type="#_x0000_t75" style="width:100.25pt;height:21.4pt" o:ole="">
+            <v:imagedata r:id="rId96" o:title=""/>
           </v:shape>
-          <o:OLEObject Type="Embed" ProgID="Equation.DSMT4" ShapeID="_x0000_i1070" DrawAspect="Content" ObjectID="_1772347246" r:id="rId96"/>
+          <o:OLEObject Type="Embed" ProgID="Equation.DSMT4" ShapeID="_x0000_i1070" DrawAspect="Content" ObjectID="_1774017438" r:id="rId97"/>
         </w:object>
       </w:r>
     </w:p>
@@ -3896,10 +4210,10 @@
           <w:position w:val="-6"/>
         </w:rPr>
         <w:object w:dxaOrig="200" w:dyaOrig="220" w14:anchorId="5A4824EA">
-          <v:shape id="_x0000_i1071" type="#_x0000_t75" style="width:7.6pt;height:14.55pt" o:ole="">
-            <v:imagedata r:id="rId97" o:title=""/>
+          <v:shape id="_x0000_i1071" type="#_x0000_t75" style="width:7.75pt;height:14.6pt" o:ole="">
+            <v:imagedata r:id="rId98" o:title=""/>
           </v:shape>
-          <o:OLEObject Type="Embed" ProgID="Equation.DSMT4" ShapeID="_x0000_i1071" DrawAspect="Content" ObjectID="_1772347247" r:id="rId98"/>
+          <o:OLEObject Type="Embed" ProgID="Equation.DSMT4" ShapeID="_x0000_i1071" DrawAspect="Content" ObjectID="_1774017439" r:id="rId99"/>
         </w:object>
       </w:r>
       <w:r>
@@ -3910,10 +4224,10 @@
           <w:position w:val="-10"/>
         </w:rPr>
         <w:object w:dxaOrig="859" w:dyaOrig="360" w14:anchorId="3D2DCC46">
-          <v:shape id="_x0000_i1072" type="#_x0000_t75" style="width:43.6pt;height:21.45pt" o:ole="">
-            <v:imagedata r:id="rId99" o:title=""/>
+          <v:shape id="_x0000_i1072" type="#_x0000_t75" style="width:43.75pt;height:21.4pt" o:ole="">
+            <v:imagedata r:id="rId100" o:title=""/>
           </v:shape>
-          <o:OLEObject Type="Embed" ProgID="Equation.DSMT4" ShapeID="_x0000_i1072" DrawAspect="Content" ObjectID="_1772347248" r:id="rId100"/>
+          <o:OLEObject Type="Embed" ProgID="Equation.DSMT4" ShapeID="_x0000_i1072" DrawAspect="Content" ObjectID="_1774017440" r:id="rId101"/>
         </w:object>
       </w:r>
       <w:r>
@@ -3927,10 +4241,10 @@
           <w:position w:val="-12"/>
         </w:rPr>
         <w:object w:dxaOrig="1719" w:dyaOrig="380" w14:anchorId="61AB0404">
-          <v:shape id="_x0000_i1073" type="#_x0000_t75" style="width:86.55pt;height:21.45pt" o:ole="">
-            <v:imagedata r:id="rId101" o:title=""/>
+          <v:shape id="_x0000_i1073" type="#_x0000_t75" style="width:86.6pt;height:21.4pt" o:ole="">
+            <v:imagedata r:id="rId102" o:title=""/>
           </v:shape>
-          <o:OLEObject Type="Embed" ProgID="Equation.DSMT4" ShapeID="_x0000_i1073" DrawAspect="Content" ObjectID="_1772347249" r:id="rId102"/>
+          <o:OLEObject Type="Embed" ProgID="Equation.DSMT4" ShapeID="_x0000_i1073" DrawAspect="Content" ObjectID="_1774017441" r:id="rId103"/>
         </w:object>
       </w:r>
       <w:r>
@@ -3944,10 +4258,10 @@
           <w:position w:val="-12"/>
         </w:rPr>
         <w:object w:dxaOrig="240" w:dyaOrig="360" w14:anchorId="0E83D93C">
-          <v:shape id="_x0000_i1074" type="#_x0000_t75" style="width:14.55pt;height:21.45pt" o:ole="">
-            <v:imagedata r:id="rId103" o:title=""/>
+          <v:shape id="_x0000_i1074" type="#_x0000_t75" style="width:14.6pt;height:21.4pt" o:ole="">
+            <v:imagedata r:id="rId104" o:title=""/>
           </v:shape>
-          <o:OLEObject Type="Embed" ProgID="Equation.DSMT4" ShapeID="_x0000_i1074" DrawAspect="Content" ObjectID="_1772347250" r:id="rId104"/>
+          <o:OLEObject Type="Embed" ProgID="Equation.DSMT4" ShapeID="_x0000_i1074" DrawAspect="Content" ObjectID="_1774017442" r:id="rId105"/>
         </w:object>
       </w:r>
       <w:r>
@@ -3963,10 +4277,10 @@
           <w:position w:val="-28"/>
         </w:rPr>
         <w:object w:dxaOrig="3260" w:dyaOrig="680" w14:anchorId="05077F79">
-          <v:shape id="_x0000_i1075" type="#_x0000_t75" style="width:165.45pt;height:36pt" o:ole="">
-            <v:imagedata r:id="rId105" o:title=""/>
+          <v:shape id="_x0000_i1075" type="#_x0000_t75" style="width:165.4pt;height:36pt" o:ole="">
+            <v:imagedata r:id="rId106" o:title=""/>
           </v:shape>
-          <o:OLEObject Type="Embed" ProgID="Equation.DSMT4" ShapeID="_x0000_i1075" DrawAspect="Content" ObjectID="_1772347251" r:id="rId106"/>
+          <o:OLEObject Type="Embed" ProgID="Equation.DSMT4" ShapeID="_x0000_i1075" DrawAspect="Content" ObjectID="_1774017443" r:id="rId107"/>
         </w:object>
       </w:r>
     </w:p>
@@ -4014,10 +4328,10 @@
           <w:position w:val="-12"/>
         </w:rPr>
         <w:object w:dxaOrig="240" w:dyaOrig="360" w14:anchorId="31430996">
-          <v:shape id="_x0000_i1076" type="#_x0000_t75" style="width:12.45pt;height:18pt" o:ole="">
-            <v:imagedata r:id="rId107" o:title=""/>
+          <v:shape id="_x0000_i1076" type="#_x0000_t75" style="width:12.3pt;height:18.25pt" o:ole="">
+            <v:imagedata r:id="rId108" o:title=""/>
           </v:shape>
-          <o:OLEObject Type="Embed" ProgID="Equation.DSMT4" ShapeID="_x0000_i1076" DrawAspect="Content" ObjectID="_1772347252" r:id="rId108"/>
+          <o:OLEObject Type="Embed" ProgID="Equation.DSMT4" ShapeID="_x0000_i1076" DrawAspect="Content" ObjectID="_1774017444" r:id="rId109"/>
         </w:object>
       </w:r>
       <w:r>
@@ -4033,10 +4347,10 @@
           <w:position w:val="-12"/>
         </w:rPr>
         <w:object w:dxaOrig="1500" w:dyaOrig="360" w14:anchorId="2CEACAFF">
-          <v:shape id="_x0000_i1077" type="#_x0000_t75" style="width:1in;height:21.45pt" o:ole="">
-            <v:imagedata r:id="rId109" o:title=""/>
+          <v:shape id="_x0000_i1077" type="#_x0000_t75" style="width:1in;height:21.4pt" o:ole="">
+            <v:imagedata r:id="rId110" o:title=""/>
           </v:shape>
-          <o:OLEObject Type="Embed" ProgID="Equation.DSMT4" ShapeID="_x0000_i1077" DrawAspect="Content" ObjectID="_1772347253" r:id="rId110"/>
+          <o:OLEObject Type="Embed" ProgID="Equation.DSMT4" ShapeID="_x0000_i1077" DrawAspect="Content" ObjectID="_1774017445" r:id="rId111"/>
         </w:object>
       </w:r>
     </w:p>
@@ -4079,10 +4393,10 @@
           <w:position w:val="-10"/>
         </w:rPr>
         <w:object w:dxaOrig="1939" w:dyaOrig="360" w14:anchorId="67CA26DC">
-          <v:shape id="_x0000_i1078" type="#_x0000_t75" style="width:93.45pt;height:21.45pt" o:ole="">
-            <v:imagedata r:id="rId111" o:title=""/>
+          <v:shape id="_x0000_i1078" type="#_x0000_t75" style="width:93.4pt;height:21.4pt" o:ole="">
+            <v:imagedata r:id="rId112" o:title=""/>
           </v:shape>
-          <o:OLEObject Type="Embed" ProgID="Equation.DSMT4" ShapeID="_x0000_i1078" DrawAspect="Content" ObjectID="_1772347254" r:id="rId112"/>
+          <o:OLEObject Type="Embed" ProgID="Equation.DSMT4" ShapeID="_x0000_i1078" DrawAspect="Content" ObjectID="_1774017446" r:id="rId113"/>
         </w:object>
       </w:r>
       <w:r>
@@ -4093,10 +4407,10 @@
           <w:position w:val="-4"/>
         </w:rPr>
         <w:object w:dxaOrig="380" w:dyaOrig="300" w14:anchorId="396C3CE0">
-          <v:shape id="_x0000_i1079" type="#_x0000_t75" style="width:21.45pt;height:14.55pt" o:ole="">
-            <v:imagedata r:id="rId113" o:title=""/>
+          <v:shape id="_x0000_i1079" type="#_x0000_t75" style="width:21.4pt;height:14.6pt" o:ole="">
+            <v:imagedata r:id="rId114" o:title=""/>
           </v:shape>
-          <o:OLEObject Type="Embed" ProgID="Equation.DSMT4" ShapeID="_x0000_i1079" DrawAspect="Content" ObjectID="_1772347255" r:id="rId114"/>
+          <o:OLEObject Type="Embed" ProgID="Equation.DSMT4" ShapeID="_x0000_i1079" DrawAspect="Content" ObjectID="_1774017447" r:id="rId115"/>
         </w:object>
       </w:r>
       <w:r>
@@ -4112,10 +4426,10 @@
           <w:position w:val="-34"/>
         </w:rPr>
         <w:object w:dxaOrig="3159" w:dyaOrig="800" w14:anchorId="442EE8CE">
-          <v:shape id="_x0000_i1080" type="#_x0000_t75" style="width:158.55pt;height:43.6pt" o:ole="">
-            <v:imagedata r:id="rId115" o:title=""/>
+          <v:shape id="_x0000_i1080" type="#_x0000_t75" style="width:158.6pt;height:43.75pt" o:ole="">
+            <v:imagedata r:id="rId116" o:title=""/>
           </v:shape>
-          <o:OLEObject Type="Embed" ProgID="Equation.DSMT4" ShapeID="_x0000_i1080" DrawAspect="Content" ObjectID="_1772347256" r:id="rId116"/>
+          <o:OLEObject Type="Embed" ProgID="Equation.DSMT4" ShapeID="_x0000_i1080" DrawAspect="Content" ObjectID="_1774017448" r:id="rId117"/>
         </w:object>
       </w:r>
     </w:p>
@@ -4159,9 +4473,9 @@
         </w:rPr>
         <w:object w:dxaOrig="2840" w:dyaOrig="760" w14:anchorId="69BAE2C8">
           <v:shape id="_x0000_i1081" type="#_x0000_t75" style="width:2in;height:36pt" o:ole="">
-            <v:imagedata r:id="rId117" o:title=""/>
+            <v:imagedata r:id="rId118" o:title=""/>
           </v:shape>
-          <o:OLEObject Type="Embed" ProgID="Equation.DSMT4" ShapeID="_x0000_i1081" DrawAspect="Content" ObjectID="_1772347257" r:id="rId118"/>
+          <o:OLEObject Type="Embed" ProgID="Equation.DSMT4" ShapeID="_x0000_i1081" DrawAspect="Content" ObjectID="_1774017449" r:id="rId119"/>
         </w:object>
       </w:r>
     </w:p>
@@ -4263,10 +4577,10 @@
           <w:position w:val="-46"/>
         </w:rPr>
         <w:object w:dxaOrig="3120" w:dyaOrig="840" w14:anchorId="6EB15F42">
-          <v:shape id="_x0000_i1082" type="#_x0000_t75" style="width:158.55pt;height:43.6pt" o:ole="">
-            <v:imagedata r:id="rId119" o:title=""/>
+          <v:shape id="_x0000_i1082" type="#_x0000_t75" style="width:158.6pt;height:43.75pt" o:ole="">
+            <v:imagedata r:id="rId120" o:title=""/>
           </v:shape>
-          <o:OLEObject Type="Embed" ProgID="Equation.DSMT4" ShapeID="_x0000_i1082" DrawAspect="Content" ObjectID="_1772347258" r:id="rId120"/>
+          <o:OLEObject Type="Embed" ProgID="Equation.DSMT4" ShapeID="_x0000_i1082" DrawAspect="Content" ObjectID="_1774017450" r:id="rId121"/>
         </w:object>
       </w:r>
     </w:p>
@@ -4311,10 +4625,10 @@
           <w:position w:val="-54"/>
         </w:rPr>
         <w:object w:dxaOrig="3100" w:dyaOrig="1200" w14:anchorId="6BA759BC">
-          <v:shape id="_x0000_i1083" type="#_x0000_t75" style="width:150.9pt;height:57.45pt" o:ole="">
-            <v:imagedata r:id="rId121" o:title=""/>
+          <v:shape id="_x0000_i1083" type="#_x0000_t75" style="width:150.85pt;height:57.4pt" o:ole="">
+            <v:imagedata r:id="rId122" o:title=""/>
           </v:shape>
-          <o:OLEObject Type="Embed" ProgID="Equation.DSMT4" ShapeID="_x0000_i1083" DrawAspect="Content" ObjectID="_1772347259" r:id="rId122"/>
+          <o:OLEObject Type="Embed" ProgID="Equation.DSMT4" ShapeID="_x0000_i1083" DrawAspect="Content" ObjectID="_1774017451" r:id="rId123"/>
         </w:object>
       </w:r>
     </w:p>
@@ -4437,7 +4751,7 @@
 </file>
 
 <file path=word/numbering.xml><?xml version="1.0" encoding="utf-8"?>
-<w:numbering xmlns:wpc="http://schemas.microsoft.com/office/word/2010/wordprocessingCanvas" xmlns:cx="http://schemas.microsoft.com/office/drawing/2014/chartex" xmlns:cx1="http://schemas.microsoft.com/office/drawing/2015/9/8/chartex" xmlns:cx2="http://schemas.microsoft.com/office/drawing/2015/10/21/chartex" xmlns:cx3="http://schemas.microsoft.com/office/drawing/2016/5/9/chartex" xmlns:cx4="http://schemas.microsoft.com/office/drawing/2016/5/10/chartex" xmlns:cx5="http://schemas.microsoft.com/office/drawing/2016/5/11/chartex" xmlns:cx6="http://schemas.microsoft.com/office/drawing/2016/5/12/chartex" xmlns:cx7="http://schemas.microsoft.com/office/drawing/2016/5/13/chartex" xmlns:cx8="http://schemas.microsoft.com/office/drawing/2016/5/14/chartex" xmlns:mc="http://schemas.openxmlformats.org/markup-compatibility/2006" xmlns:aink="http://schemas.microsoft.com/office/drawing/2016/ink" xmlns:am3d="http://schemas.microsoft.com/office/drawing/2017/model3d" xmlns:o="urn:schemas-microsoft-com:office:office" xmlns:oel="http://schemas.microsoft.com/office/2019/extlst" xmlns:r="http://schemas.openxmlformats.org/officeDocument/2006/relationships" xmlns:m="http://schemas.openxmlformats.org/officeDocument/2006/math" xmlns:v="urn:schemas-microsoft-com:vml" xmlns:wp14="http://schemas.microsoft.com/office/word/2010/wordprocessingDrawing" xmlns:wp="http://schemas.openxmlformats.org/drawingml/2006/wordprocessingDrawing" xmlns:w10="urn:schemas-microsoft-com:office:word" xmlns:w="http://schemas.openxmlformats.org/wordprocessingml/2006/main" xmlns:w14="http://schemas.microsoft.com/office/word/2010/wordml" xmlns:w15="http://schemas.microsoft.com/office/word/2012/wordml" xmlns:w16cex="http://schemas.microsoft.com/office/word/2018/wordml/cex" xmlns:w16cid="http://schemas.microsoft.com/office/word/2016/wordml/cid" xmlns:w16="http://schemas.microsoft.com/office/word/2018/wordml" xmlns:w16sdtdh="http://schemas.microsoft.com/office/word/2020/wordml/sdtdatahash" xmlns:w16se="http://schemas.microsoft.com/office/word/2015/wordml/symex" xmlns:wpg="http://schemas.microsoft.com/office/word/2010/wordprocessingGroup" xmlns:wpi="http://schemas.microsoft.com/office/word/2010/wordprocessingInk" xmlns:wne="http://schemas.microsoft.com/office/word/2006/wordml" xmlns:wps="http://schemas.microsoft.com/office/word/2010/wordprocessingShape" mc:Ignorable="w14 w15 w16se w16cid w16 w16cex w16sdtdh wp14">
+<w:numbering xmlns:wpc="http://schemas.microsoft.com/office/word/2010/wordprocessingCanvas" xmlns:cx="http://schemas.microsoft.com/office/drawing/2014/chartex" xmlns:cx1="http://schemas.microsoft.com/office/drawing/2015/9/8/chartex" xmlns:cx2="http://schemas.microsoft.com/office/drawing/2015/10/21/chartex" xmlns:cx3="http://schemas.microsoft.com/office/drawing/2016/5/9/chartex" xmlns:cx4="http://schemas.microsoft.com/office/drawing/2016/5/10/chartex" xmlns:cx5="http://schemas.microsoft.com/office/drawing/2016/5/11/chartex" xmlns:cx6="http://schemas.microsoft.com/office/drawing/2016/5/12/chartex" xmlns:cx7="http://schemas.microsoft.com/office/drawing/2016/5/13/chartex" xmlns:cx8="http://schemas.microsoft.com/office/drawing/2016/5/14/chartex" xmlns:mc="http://schemas.openxmlformats.org/markup-compatibility/2006" xmlns:aink="http://schemas.microsoft.com/office/drawing/2016/ink" xmlns:am3d="http://schemas.microsoft.com/office/drawing/2017/model3d" xmlns:o="urn:schemas-microsoft-com:office:office" xmlns:oel="http://schemas.microsoft.com/office/2019/extlst" xmlns:r="http://schemas.openxmlformats.org/officeDocument/2006/relationships" xmlns:m="http://schemas.openxmlformats.org/officeDocument/2006/math" xmlns:v="urn:schemas-microsoft-com:vml" xmlns:wp14="http://schemas.microsoft.com/office/word/2010/wordprocessingDrawing" xmlns:wp="http://schemas.openxmlformats.org/drawingml/2006/wordprocessingDrawing" xmlns:w10="urn:schemas-microsoft-com:office:word" xmlns:w="http://schemas.openxmlformats.org/wordprocessingml/2006/main" xmlns:w14="http://schemas.microsoft.com/office/word/2010/wordml" xmlns:w15="http://schemas.microsoft.com/office/word/2012/wordml" xmlns:w16cex="http://schemas.microsoft.com/office/word/2018/wordml/cex" xmlns:w16cid="http://schemas.microsoft.com/office/word/2016/wordml/cid" xmlns:w16="http://schemas.microsoft.com/office/word/2018/wordml" xmlns:w16du="http://schemas.microsoft.com/office/word/2023/wordml/word16du" xmlns:w16sdtdh="http://schemas.microsoft.com/office/word/2020/wordml/sdtdatahash" xmlns:w16se="http://schemas.microsoft.com/office/word/2015/wordml/symex" xmlns:wpg="http://schemas.microsoft.com/office/word/2010/wordprocessingGroup" xmlns:wpi="http://schemas.microsoft.com/office/word/2010/wordprocessingInk" xmlns:wne="http://schemas.microsoft.com/office/word/2006/wordml" xmlns:wps="http://schemas.microsoft.com/office/word/2010/wordprocessingShape" mc:Ignorable="w14 w15 w16se w16cid w16 w16cex w16sdtdh w16du wp14">
   <w:abstractNum w:abstractNumId="0" w15:restartNumberingAfterBreak="0">
     <w:nsid w:val="00060344"/>
     <w:multiLevelType w:val="hybridMultilevel"/>
@@ -4531,7 +4845,7 @@
 </file>
 
 <file path=word/styles.xml><?xml version="1.0" encoding="utf-8"?>
-<w:styles xmlns:mc="http://schemas.openxmlformats.org/markup-compatibility/2006" xmlns:r="http://schemas.openxmlformats.org/officeDocument/2006/relationships" xmlns:w="http://schemas.openxmlformats.org/wordprocessingml/2006/main" xmlns:w14="http://schemas.microsoft.com/office/word/2010/wordml" xmlns:w15="http://schemas.microsoft.com/office/word/2012/wordml" xmlns:w16cex="http://schemas.microsoft.com/office/word/2018/wordml/cex" xmlns:w16cid="http://schemas.microsoft.com/office/word/2016/wordml/cid" xmlns:w16="http://schemas.microsoft.com/office/word/2018/wordml" xmlns:w16sdtdh="http://schemas.microsoft.com/office/word/2020/wordml/sdtdatahash" xmlns:w16se="http://schemas.microsoft.com/office/word/2015/wordml/symex" mc:Ignorable="w14 w15 w16se w16cid w16 w16cex w16sdtdh">
+<w:styles xmlns:mc="http://schemas.openxmlformats.org/markup-compatibility/2006" xmlns:r="http://schemas.openxmlformats.org/officeDocument/2006/relationships" xmlns:w="http://schemas.openxmlformats.org/wordprocessingml/2006/main" xmlns:w14="http://schemas.microsoft.com/office/word/2010/wordml" xmlns:w15="http://schemas.microsoft.com/office/word/2012/wordml" xmlns:w16cex="http://schemas.microsoft.com/office/word/2018/wordml/cex" xmlns:w16cid="http://schemas.microsoft.com/office/word/2016/wordml/cid" xmlns:w16="http://schemas.microsoft.com/office/word/2018/wordml" xmlns:w16du="http://schemas.microsoft.com/office/word/2023/wordml/word16du" xmlns:w16sdtdh="http://schemas.microsoft.com/office/word/2020/wordml/sdtdatahash" xmlns:w16se="http://schemas.microsoft.com/office/word/2015/wordml/symex" mc:Ignorable="w14 w15 w16se w16cid w16 w16cex w16sdtdh w16du">
   <w:docDefaults>
     <w:rPrDefault>
       <w:rPr>

</xml_diff>